<commit_message>
Split page objects into two layers
</commit_message>
<xml_diff>
--- a/ckanext/tests/NGDS_Testing_With_Selenium.docx
+++ b/ckanext/tests/NGDS_Testing_With_Selenium.docx
@@ -299,7 +299,7 @@
                 <w:sz w:val="28"/>
                 <w:szCs w:val="28"/>
               </w:rPr>
-              <w:t>2</w:t>
+              <w:t>3</w:t>
             </w:r>
             <w:r>
               <w:rPr>
@@ -370,6 +370,92 @@
                 <w:szCs w:val="28"/>
               </w:rPr>
               <w:t>Document created.</w:t>
+            </w:r>
+          </w:p>
+        </w:tc>
+      </w:tr>
+      <w:tr>
+        <w:tc>
+          <w:tcPr>
+            <w:tcW w:w="1368" w:type="dxa"/>
+          </w:tcPr>
+          <w:p>
+            <w:pPr>
+              <w:jc w:val="center"/>
+              <w:rPr>
+                <w:sz w:val="28"/>
+                <w:szCs w:val="28"/>
+              </w:rPr>
+            </w:pPr>
+            <w:r>
+              <w:rPr>
+                <w:sz w:val="28"/>
+                <w:szCs w:val="28"/>
+              </w:rPr>
+              <w:t>0.1</w:t>
+            </w:r>
+          </w:p>
+        </w:tc>
+        <w:tc>
+          <w:tcPr>
+            <w:tcW w:w="1997" w:type="dxa"/>
+          </w:tcPr>
+          <w:p>
+            <w:pPr>
+              <w:jc w:val="center"/>
+              <w:rPr>
+                <w:sz w:val="28"/>
+                <w:szCs w:val="28"/>
+              </w:rPr>
+            </w:pPr>
+            <w:r>
+              <w:rPr>
+                <w:sz w:val="28"/>
+                <w:szCs w:val="28"/>
+              </w:rPr>
+              <w:t>2013-12-05</w:t>
+            </w:r>
+          </w:p>
+        </w:tc>
+        <w:tc>
+          <w:tcPr>
+            <w:tcW w:w="1783" w:type="dxa"/>
+          </w:tcPr>
+          <w:p>
+            <w:pPr>
+              <w:jc w:val="center"/>
+              <w:rPr>
+                <w:sz w:val="28"/>
+                <w:szCs w:val="28"/>
+              </w:rPr>
+            </w:pPr>
+            <w:r>
+              <w:rPr>
+                <w:sz w:val="28"/>
+                <w:szCs w:val="28"/>
+              </w:rPr>
+              <w:t>Monica</w:t>
+            </w:r>
+          </w:p>
+        </w:tc>
+        <w:tc>
+          <w:tcPr>
+            <w:tcW w:w="3708" w:type="dxa"/>
+          </w:tcPr>
+          <w:p>
+            <w:pPr>
+              <w:jc w:val="left"/>
+              <w:rPr>
+                <w:sz w:val="28"/>
+                <w:szCs w:val="28"/>
+              </w:rPr>
+            </w:pPr>
+            <w:r>
+              <w:rPr>
+                <w:sz w:val="28"/>
+                <w:szCs w:val="28"/>
+              </w:rPr>
+              <w:t>Minor updates</w:t>
             </w:r>
           </w:p>
         </w:tc>
@@ -722,64 +808,6 @@
           </w:p>
         </w:tc>
       </w:tr>
-      <w:tr>
-        <w:tc>
-          <w:tcPr>
-            <w:tcW w:w="1368" w:type="dxa"/>
-          </w:tcPr>
-          <w:p>
-            <w:pPr>
-              <w:jc w:val="center"/>
-              <w:rPr>
-                <w:sz w:val="28"/>
-                <w:szCs w:val="28"/>
-              </w:rPr>
-            </w:pPr>
-          </w:p>
-        </w:tc>
-        <w:tc>
-          <w:tcPr>
-            <w:tcW w:w="1997" w:type="dxa"/>
-          </w:tcPr>
-          <w:p>
-            <w:pPr>
-              <w:jc w:val="center"/>
-              <w:rPr>
-                <w:sz w:val="28"/>
-                <w:szCs w:val="28"/>
-              </w:rPr>
-            </w:pPr>
-          </w:p>
-        </w:tc>
-        <w:tc>
-          <w:tcPr>
-            <w:tcW w:w="1783" w:type="dxa"/>
-          </w:tcPr>
-          <w:p>
-            <w:pPr>
-              <w:jc w:val="center"/>
-              <w:rPr>
-                <w:sz w:val="28"/>
-                <w:szCs w:val="28"/>
-              </w:rPr>
-            </w:pPr>
-          </w:p>
-        </w:tc>
-        <w:tc>
-          <w:tcPr>
-            <w:tcW w:w="3708" w:type="dxa"/>
-          </w:tcPr>
-          <w:p>
-            <w:pPr>
-              <w:jc w:val="left"/>
-              <w:rPr>
-                <w:sz w:val="28"/>
-                <w:szCs w:val="28"/>
-              </w:rPr>
-            </w:pPr>
-          </w:p>
-        </w:tc>
-      </w:tr>
     </w:tbl>
     <w:p>
       <w:pPr>
@@ -2532,6 +2560,9 @@
         </w:r>
       </w:hyperlink>
       <w:r>
+        <w:t xml:space="preserve"> for further information on Selenium</w:t>
+      </w:r>
+      <w:r>
         <w:t>. In this document, we describe the use of Selenium to system test NGDS.</w:t>
       </w:r>
     </w:p>
@@ -2578,7 +2609,10 @@
     </w:p>
     <w:p>
       <w:r>
-        <w:t>While many of the user-driven actions of NGDS can be automated by Selenium, in many cases the validation of the result is the limitation – the validation can only go so far without a considerable amount of additional effort.</w:t>
+        <w:t>While many of the user-driven actions of NGDS can be automated by Selenium, in many cases the validation of the result is the limitation – the validation can only go so far without a considera</w:t>
+      </w:r>
+      <w:r>
+        <w:t>ble amount of additional effort both for test creation and maintenance.</w:t>
       </w:r>
     </w:p>
     <w:p>
@@ -2904,7 +2938,7 @@
                     <a:blip r:embed="rId9" cstate="print">
                       <a:extLst>
                         <a:ext uri="{28A0092B-C50C-407E-A947-70E740481C1C}">
-                          <a14:useLocalDpi xmlns="" xmlns:wpc="http://schemas.microsoft.com/office/word/2010/wordprocessingCanvas" xmlns:mc="http://schemas.openxmlformats.org/markup-compatibility/2006" xmlns:o="urn:schemas-microsoft-com:office:office" xmlns:v="urn:schemas-microsoft-com:vml" xmlns:wp14="http://schemas.microsoft.com/office/word/2010/wordprocessingDrawing" xmlns:w10="urn:schemas-microsoft-com:office:word" xmlns:w="http://schemas.openxmlformats.org/wordprocessingml/2006/main" xmlns:w14="http://schemas.microsoft.com/office/word/2010/wordml" xmlns:wpg="http://schemas.microsoft.com/office/word/2010/wordprocessingGroup" xmlns:wpi="http://schemas.microsoft.com/office/word/2010/wordprocessingInk" xmlns:wps="http://schemas.microsoft.com/office/word/2010/wordprocessingShape" xmlns:a14="http://schemas.microsoft.com/office/drawing/2010/main" val="0"/>
+                          <a14:useLocalDpi xmlns:a14="http://schemas.microsoft.com/office/drawing/2010/main" xmlns:wps="http://schemas.microsoft.com/office/word/2010/wordprocessingShape" xmlns:wpi="http://schemas.microsoft.com/office/word/2010/wordprocessingInk" xmlns:wpg="http://schemas.microsoft.com/office/word/2010/wordprocessingGroup" xmlns:w14="http://schemas.microsoft.com/office/word/2010/wordml" xmlns:w="http://schemas.openxmlformats.org/wordprocessingml/2006/main" xmlns:w10="urn:schemas-microsoft-com:office:word" xmlns:wp14="http://schemas.microsoft.com/office/word/2010/wordprocessingDrawing" xmlns:v="urn:schemas-microsoft-com:vml" xmlns:o="urn:schemas-microsoft-com:office:office" xmlns:mc="http://schemas.openxmlformats.org/markup-compatibility/2006" xmlns:wpc="http://schemas.microsoft.com/office/word/2010/wordprocessingCanvas" xmlns="" val="0"/>
                         </a:ext>
                       </a:extLst>
                     </a:blip>
@@ -3241,6 +3275,7 @@
         </w:numPr>
       </w:pPr>
       <w:r>
+        <w:lastRenderedPageBreak/>
         <w:t xml:space="preserve">The basic idea of the installation is to first create a virtual python environment using </w:t>
       </w:r>
       <w:proofErr w:type="spellStart"/>
@@ -3278,16 +3313,13 @@
         <w:rPr>
           <w:rFonts w:ascii="Courier New" w:hAnsi="Courier New" w:cs="Courier New"/>
           <w:color w:val="404040"/>
-          <w:lang/>
         </w:rPr>
       </w:pPr>
       <w:r>
         <w:rPr>
           <w:rFonts w:ascii="Courier New" w:hAnsi="Courier New" w:cs="Courier New"/>
           <w:color w:val="404040"/>
-          <w:lang/>
-        </w:rPr>
-        <w:lastRenderedPageBreak/>
+        </w:rPr>
         <w:t xml:space="preserve">C:\seltests\selenv\Scripts\pip.exe </w:t>
       </w:r>
       <w:proofErr w:type="gramStart"/>
@@ -3295,7 +3327,6 @@
         <w:rPr>
           <w:rFonts w:ascii="Courier New" w:hAnsi="Courier New" w:cs="Courier New"/>
           <w:color w:val="404040"/>
-          <w:lang/>
         </w:rPr>
         <w:t>install</w:t>
       </w:r>
@@ -3304,7 +3335,6 @@
         <w:rPr>
           <w:rFonts w:ascii="Courier New" w:hAnsi="Courier New" w:cs="Courier New"/>
           <w:color w:val="404040"/>
-          <w:lang/>
         </w:rPr>
         <w:t xml:space="preserve"> selenium</w:t>
       </w:r>
@@ -3327,7 +3357,10 @@
         </w:numPr>
       </w:pPr>
       <w:r>
-        <w:t xml:space="preserve">For example on Windows, you can start up the virtual </w:t>
+        <w:t>On</w:t>
+      </w:r>
+      <w:r>
+        <w:t xml:space="preserve"> Windows, you can start up the virtual </w:t>
       </w:r>
       <w:proofErr w:type="spellStart"/>
       <w:r>
@@ -3955,6 +3988,7 @@
           <w:sz w:val="23"/>
           <w:szCs w:val="23"/>
         </w:rPr>
+        <w:lastRenderedPageBreak/>
         <w:t xml:space="preserve">Uncheck the "Use default" box and enter the path to </w:t>
       </w:r>
       <w:r>
@@ -4230,7 +4264,10 @@
         <w:t xml:space="preserve">you </w:t>
       </w:r>
       <w:r>
-        <w:t xml:space="preserve">choose the most sensible option for navigating to a browser element. </w:t>
+        <w:t>choose the most sensible option for n</w:t>
+      </w:r>
+      <w:r>
+        <w:t>avigating to a browser element and can help with writing assert statements to verify correctness.</w:t>
       </w:r>
     </w:p>
     <w:p>
@@ -4312,7 +4349,11 @@
         <w:t>for locating specific NGDS web page elements</w:t>
       </w:r>
       <w:r>
-        <w:t xml:space="preserve"> – in these few cases, it is recommended to have a developer modify the source code in order to add an id or </w:t>
+        <w:t xml:space="preserve"> – in these few cases, it is recommended to have a developer modify the source code in order to </w:t>
+      </w:r>
+      <w:r>
+        <w:lastRenderedPageBreak/>
+        <w:t xml:space="preserve">add an id or </w:t>
       </w:r>
       <w:proofErr w:type="spellStart"/>
       <w:r>
@@ -4343,15 +4384,13 @@
         <w:t xml:space="preserve">” is created in the </w:t>
       </w:r>
       <w:r>
-        <w:t xml:space="preserve">Selenium IDE, you can run it to see if it’s able to replay the feature you are attempting to test. If it’s not able, try choosing alternate fragments until </w:t>
-      </w:r>
-      <w:proofErr w:type="gramStart"/>
-      <w:r>
-        <w:t>its</w:t>
-      </w:r>
-      <w:proofErr w:type="gramEnd"/>
-      <w:r>
-        <w:t xml:space="preserve"> able to do so.</w:t>
+        <w:t>Selenium IDE, you can run it to see if it’s able to replay the feature you are attempting to test. If it’s not able, try choosing alternate fragments until it</w:t>
+      </w:r>
+      <w:r>
+        <w:t>’</w:t>
+      </w:r>
+      <w:r>
+        <w:t>s able to do so.</w:t>
       </w:r>
     </w:p>
     <w:p>
@@ -4383,7 +4422,13 @@
         </w:numPr>
       </w:pPr>
       <w:r>
-        <w:t xml:space="preserve">Once happy with the test case within the Selenium IDE, or at least have it somewhat OK, then use the Selenium IDE to export the test case (on the File menu of the IDE) to a Python Unit test with web driver. Open the saved Python Unit test and extract out the relevant parts into the a new or existing Python unit test file that is part of the NGDS </w:t>
+        <w:t xml:space="preserve">Once happy with the test case within the Selenium IDE, or at least have it somewhat OK, then use the Selenium IDE to export the test case (on the File menu of the </w:t>
+      </w:r>
+      <w:r>
+        <w:t xml:space="preserve">Selenium </w:t>
+      </w:r>
+      <w:r>
+        <w:t xml:space="preserve">IDE) to a Python Unit test with web driver. Open the saved Python Unit test and extract out the relevant parts into the a new or existing Python unit test file that is part of the NGDS </w:t>
       </w:r>
     </w:p>
     <w:p>
@@ -4433,6 +4478,7 @@
     </w:p>
     <w:p>
       <w:r>
+        <w:lastRenderedPageBreak/>
         <w:t>The advantage of the “Page Object” approach is two-fold – the actual tests are much more readable, as the page object functions/methods should all have clear names as to what actions they do, and then the biggest advantage is maintainability.</w:t>
       </w:r>
     </w:p>
@@ -4451,7 +4497,26 @@
     </w:p>
     <w:p>
       <w:r>
-        <w:t>A good approach is actually to have two layers under the top level tests, a layer that manages Page Object actions, such as login, go to a specific page, execute a search, enter fields for file upload, etc, and then a layer below that for locating objects that isolates the actual location of the any objects to the as minimal place as possible. Hence this puts workflow into the first layer, and then location of objects into the second layer. At this time the current implementation doesn’t carry this that far, however, this is the recommended approach.</w:t>
+        <w:t>A good approach is actually to have two layers under the top level tests, a layer that manages Page Object actions, such as login, go to a specific page, execute a search, enter fields for file upload, etc, and then a layer below that for locating objects that isolates the actual location of the any objects to the as minimal place as possible. Hence this puts workflow into the first layer, and then location of objects into the second layer.</w:t>
+      </w:r>
+      <w:r>
+        <w:t xml:space="preserve"> Our implementation has a class “</w:t>
+      </w:r>
+      <w:proofErr w:type="spellStart"/>
+      <w:r>
+        <w:t>sbpageobjects</w:t>
+      </w:r>
+      <w:proofErr w:type="spellEnd"/>
+      <w:r>
+        <w:t>” which also does not directly access the web driver object, and all web driver references are isolated in “</w:t>
+      </w:r>
+      <w:proofErr w:type="spellStart"/>
+      <w:r>
+        <w:t>sddriverlayer</w:t>
+      </w:r>
+      <w:proofErr w:type="spellEnd"/>
+      <w:r>
+        <w:t>”. Again, this is for easier maintainability as the UI is modified over time.</w:t>
       </w:r>
     </w:p>
     <w:p>
@@ -4508,6 +4573,7 @@
     </w:p>
     <w:p>
       <w:r>
+        <w:lastRenderedPageBreak/>
         <w:t xml:space="preserve">Best option is to hook the tests into your continuous build system, using </w:t>
       </w:r>
       <w:proofErr w:type="spellStart"/>
@@ -4517,6 +4583,9 @@
       <w:proofErr w:type="spellEnd"/>
       <w:r>
         <w:t xml:space="preserve"> or some tool to run them so that your continuous build system can email notifications on failures.</w:t>
+      </w:r>
+      <w:r>
+        <w:t xml:space="preserve"> For doing this, it may be necessary to change the tests from the current web driver implementation to the Selenium server approach.</w:t>
       </w:r>
     </w:p>
     <w:p>
@@ -4631,6 +4700,7 @@
       </w:pPr>
       <w:bookmarkStart w:id="16" w:name="_Toc373737284"/>
       <w:r>
+        <w:lastRenderedPageBreak/>
         <w:t>Current Status and Existing Limitations of the Selenium Test Implementation</w:t>
       </w:r>
       <w:bookmarkEnd w:id="16"/>
@@ -4676,7 +4746,13 @@
       </w:r>
       <w:proofErr w:type="gramStart"/>
       <w:r>
-        <w:t>at ..</w:t>
+        <w:t>at</w:t>
+      </w:r>
+      <w:r>
+        <w:t xml:space="preserve"> </w:t>
+      </w:r>
+      <w:r>
+        <w:t>..</w:t>
       </w:r>
       <w:proofErr w:type="gramEnd"/>
       <w:r>
@@ -4783,6 +4859,7 @@
       </w:pPr>
       <w:bookmarkStart w:id="18" w:name="_Toc373737286"/>
       <w:r>
+        <w:lastRenderedPageBreak/>
         <w:t>The Page Object Methods</w:t>
       </w:r>
       <w:bookmarkEnd w:id="18"/>
@@ -4793,7 +4870,13 @@
         <w:t xml:space="preserve">The Page Object methods are in development (so update this documentation). </w:t>
       </w:r>
       <w:r>
-        <w:t>But here are some examples. The methods are in the file seltestbase.py.</w:t>
+        <w:t xml:space="preserve">But here are some examples. The methods are in the file </w:t>
+      </w:r>
+      <w:r>
+        <w:t>sb_page_objects</w:t>
+      </w:r>
+      <w:r>
+        <w:t>.py.</w:t>
       </w:r>
     </w:p>
     <w:p>
@@ -4996,7 +5079,13 @@
     </w:p>
     <w:p>
       <w:r>
-        <w:t>Limitations include scrolling testing, image validation, which browsers the tests are run on, speed of execution, and the data sets test against. With more invested effort, many of the limitations can be addressed; however, they are not at this time.</w:t>
+        <w:t xml:space="preserve">Limitations include scrolling testing, image validation, which browsers the tests are run on, speed of execution, and the data sets test </w:t>
+      </w:r>
+      <w:r>
+        <w:t xml:space="preserve">are run </w:t>
+      </w:r>
+      <w:r>
+        <w:t>against. With more invested effort, many of the limitations can be addressed; however, they are not at this time.</w:t>
       </w:r>
     </w:p>
     <w:p>
@@ -5011,6 +5100,9 @@
       <w:r>
         <w:t>As the Selenium IDE (in the version we are using) is not picking up the mouse actions that scroll the map, there is no testing of scrolling currently being done.</w:t>
       </w:r>
+      <w:r>
+        <w:t xml:space="preserve"> Selenium does have native browser mouse support, and further effort could most likely overcome this issue.</w:t>
+      </w:r>
     </w:p>
     <w:p>
       <w:pPr>
@@ -5053,6 +5145,7 @@
         <w:pStyle w:val="Heading4"/>
       </w:pPr>
       <w:r>
+        <w:lastRenderedPageBreak/>
         <w:t>Execution Speed of the Tests</w:t>
       </w:r>
     </w:p>
@@ -5276,7 +5369,7 @@
               <w:rPr>
                 <w:noProof/>
               </w:rPr>
-              <w:t>1</w:t>
+              <w:t>15</w:t>
             </w:r>
           </w:fldSimple>
           <w:r>
@@ -5321,7 +5414,7 @@
           </w:pPr>
           <w:fldSimple w:instr=" DOCPROPERTY  LastSavedTime  \* MERGEFORMAT ">
             <w:r>
-              <w:t>12/2/2013 8:00 AM</w:t>
+              <w:t>12/5/2013 8:45 AM</w:t>
             </w:r>
           </w:fldSimple>
         </w:p>
@@ -10015,7 +10108,7 @@
 </file>
 
 <file path=customXml/itemProps1.xml><?xml version="1.0" encoding="utf-8"?>
-<ds:datastoreItem xmlns:ds="http://schemas.openxmlformats.org/officeDocument/2006/customXml" ds:itemID="{A859203B-2F1E-4D19-9646-0030C1C79B0E}">
+<ds:datastoreItem xmlns:ds="http://schemas.openxmlformats.org/officeDocument/2006/customXml" ds:itemID="{CC7A8F83-F4E0-4601-9B3E-A08F08B50D30}">
   <ds:schemaRefs>
     <ds:schemaRef ds:uri="http://schemas.openxmlformats.org/officeDocument/2006/bibliography"/>
   </ds:schemaRefs>

</xml_diff>